<commit_message>
added a new question to the rowing worksheets and answers
</commit_message>
<xml_diff>
--- a/awsmit22/rowing_module/module/medals_worksheet_answers.docx
+++ b/awsmit22/rowing_module/module/medals_worksheet_answers.docx
@@ -79,25 +79,16 @@
         </w:drawing>
       </w:r>
       <w:r>
-        <w:t xml:space="preserve">The below graphic is a histogram of </w:t>
-      </w:r>
-      <w:proofErr w:type="spellStart"/>
-      <w:r>
-        <w:t>total_</w:t>
+        <w:t>The below graphic is a histogram of total_</w:t>
       </w:r>
       <w:r>
         <w:t>points</w:t>
       </w:r>
-      <w:proofErr w:type="spellEnd"/>
       <w:r>
         <w:t xml:space="preserve"> for all countries.    </w:t>
       </w:r>
       <w:r>
-        <w:t xml:space="preserve">Describe the distribution of </w:t>
-      </w:r>
-      <w:proofErr w:type="spellStart"/>
-      <w:r>
-        <w:t>total</w:t>
+        <w:t>Describe the distribution of total</w:t>
       </w:r>
       <w:r>
         <w:t>_</w:t>
@@ -105,7 +96,6 @@
       <w:r>
         <w:t>points</w:t>
       </w:r>
-      <w:proofErr w:type="spellEnd"/>
       <w:r>
         <w:t xml:space="preserve">. </w:t>
       </w:r>
@@ -130,14 +120,7 @@
         <w:rPr>
           <w:color w:val="FF0000"/>
         </w:rPr>
-        <w:t xml:space="preserve">The data is right-skewed meaning that the values are clustered around the smaller values for </w:t>
-      </w:r>
-      <w:proofErr w:type="spellStart"/>
-      <w:r>
-        <w:rPr>
-          <w:color w:val="FF0000"/>
-        </w:rPr>
-        <w:t>total_</w:t>
+        <w:t>The data is right-skewed meaning that the values are clustered around the smaller values for total_</w:t>
       </w:r>
       <w:r>
         <w:rPr>
@@ -145,7 +128,6 @@
         </w:rPr>
         <w:t>points</w:t>
       </w:r>
-      <w:proofErr w:type="spellEnd"/>
       <w:r>
         <w:rPr>
           <w:color w:val="FF0000"/>
@@ -232,15 +214,7 @@
         <w:t>, o</w:t>
       </w:r>
       <w:r>
-        <w:t xml:space="preserve">btain the summary statistics for </w:t>
-      </w:r>
-      <w:proofErr w:type="spellStart"/>
-      <w:r>
-        <w:t>total_points</w:t>
-      </w:r>
-      <w:proofErr w:type="spellEnd"/>
-      <w:r>
-        <w:t xml:space="preserve"> </w:t>
+        <w:t xml:space="preserve">btain the summary statistics for total_points </w:t>
       </w:r>
       <w:r>
         <w:t>and fill them in below.</w:t>
@@ -477,14 +451,12 @@
       <w:r>
         <w:t xml:space="preserve"> </w:t>
       </w:r>
-      <w:proofErr w:type="spellStart"/>
       <w:r>
         <w:t>total_</w:t>
       </w:r>
       <w:r>
         <w:t>points</w:t>
       </w:r>
-      <w:proofErr w:type="spellEnd"/>
       <w:r>
         <w:t xml:space="preserve"> in the </w:t>
       </w:r>
@@ -590,78 +562,14 @@
         <w:rPr>
           <w:color w:val="FF0000"/>
         </w:rPr>
-        <w:t>154 &gt; 133.5</w:t>
-      </w:r>
-    </w:p>
-    <w:p>
-      <w:pPr>
-        <w:rPr>
-          <w:color w:val="FF0000"/>
-        </w:rPr>
-      </w:pPr>
-    </w:p>
-    <w:p>
-      <w:pPr>
-        <w:rPr>
-          <w:color w:val="FF0000"/>
-        </w:rPr>
-      </w:pPr>
-    </w:p>
-    <w:p>
-      <w:pPr>
-        <w:rPr>
-          <w:color w:val="FF0000"/>
-        </w:rPr>
-      </w:pPr>
-    </w:p>
-    <w:p>
-      <w:pPr>
-        <w:rPr>
-          <w:color w:val="FF0000"/>
-        </w:rPr>
-      </w:pPr>
-    </w:p>
-    <w:p>
-      <w:pPr>
-        <w:rPr>
-          <w:color w:val="FF0000"/>
-        </w:rPr>
-      </w:pPr>
-    </w:p>
-    <w:p>
-      <w:pPr>
-        <w:rPr>
-          <w:color w:val="FF0000"/>
-        </w:rPr>
-      </w:pPr>
-    </w:p>
-    <w:p>
-      <w:pPr>
-        <w:rPr>
-          <w:color w:val="FF0000"/>
-        </w:rPr>
-      </w:pPr>
-    </w:p>
-    <w:p>
-      <w:pPr>
-        <w:rPr>
-          <w:color w:val="FF0000"/>
-        </w:rPr>
-      </w:pPr>
-    </w:p>
-    <w:p>
-      <w:pPr>
-        <w:rPr>
-          <w:color w:val="FF0000"/>
-        </w:rPr>
-      </w:pPr>
-    </w:p>
-    <w:p>
-      <w:pPr>
-        <w:rPr>
-          <w:color w:val="FF0000"/>
-        </w:rPr>
-      </w:pPr>
+        <w:t xml:space="preserve">154&gt; </w:t>
+      </w:r>
+      <w:r>
+        <w:rPr>
+          <w:color w:val="FF0000"/>
+        </w:rPr>
+        <w:t>133.5</w:t>
+      </w:r>
     </w:p>
     <w:p>
       <w:pPr>
@@ -679,7 +587,249 @@
         </w:numPr>
       </w:pPr>
       <w:r>
+        <w:rPr>
+          <w:color w:val="FF0000"/>
+        </w:rPr>
+        <w:t xml:space="preserve"> </w:t>
+      </w:r>
+      <w:r>
+        <w:t xml:space="preserve">The below table shows the top 5 nations ranked by total_points, using the same method as in question 3, determine if there are any other outliers. </w:t>
+      </w:r>
+    </w:p>
+    <w:p>
+      <w:pPr>
+        <w:rPr>
+          <w:color w:val="FF0000"/>
+        </w:rPr>
+      </w:pPr>
+      <w:r>
+        <w:rPr>
+          <w:noProof/>
+        </w:rPr>
+        <w:drawing>
+          <wp:anchor distT="0" distB="0" distL="114300" distR="114300" simplePos="0" relativeHeight="251662336" behindDoc="0" locked="0" layoutInCell="1" allowOverlap="1" wp14:anchorId="1FC89498" wp14:editId="4AE9FDDF">
+            <wp:simplePos x="0" y="0"/>
+            <wp:positionH relativeFrom="column">
+              <wp:posOffset>2557675</wp:posOffset>
+            </wp:positionH>
+            <wp:positionV relativeFrom="paragraph">
+              <wp:posOffset>74295</wp:posOffset>
+            </wp:positionV>
+            <wp:extent cx="4108450" cy="948690"/>
+            <wp:effectExtent l="0" t="0" r="0" b="6350"/>
+            <wp:wrapThrough wrapText="bothSides">
+              <wp:wrapPolygon edited="0">
+                <wp:start x="0" y="0"/>
+                <wp:lineTo x="0" y="21438"/>
+                <wp:lineTo x="21518" y="21438"/>
+                <wp:lineTo x="21518" y="0"/>
+                <wp:lineTo x="0" y="0"/>
+              </wp:wrapPolygon>
+            </wp:wrapThrough>
+            <wp:docPr id="153598099" name="Picture 1" descr="A screenshot of a computer code&#10;&#10;Description automatically generated"/>
+            <wp:cNvGraphicFramePr>
+              <a:graphicFrameLocks xmlns:a="http://schemas.openxmlformats.org/drawingml/2006/main" noChangeAspect="1"/>
+            </wp:cNvGraphicFramePr>
+            <a:graphic xmlns:a="http://schemas.openxmlformats.org/drawingml/2006/main">
+              <a:graphicData uri="http://schemas.openxmlformats.org/drawingml/2006/picture">
+                <pic:pic xmlns:pic="http://schemas.openxmlformats.org/drawingml/2006/picture">
+                  <pic:nvPicPr>
+                    <pic:cNvPr id="153598099" name="Picture 1" descr="A screenshot of a computer code&#10;&#10;Description automatically generated"/>
+                    <pic:cNvPicPr/>
+                  </pic:nvPicPr>
+                  <pic:blipFill rotWithShape="1">
+                    <a:blip r:embed="rId9" cstate="print">
+                      <a:extLst>
+                        <a:ext uri="{28A0092B-C50C-407E-A947-70E740481C1C}">
+                          <a14:useLocalDpi xmlns:a14="http://schemas.microsoft.com/office/drawing/2010/main" val="0"/>
+                        </a:ext>
+                      </a:extLst>
+                    </a:blip>
+                    <a:srcRect l="1168" t="-2" b="12347"/>
+                    <a:stretch/>
+                  </pic:blipFill>
+                  <pic:spPr bwMode="auto">
+                    <a:xfrm>
+                      <a:off x="0" y="0"/>
+                      <a:ext cx="4108450" cy="948690"/>
+                    </a:xfrm>
+                    <a:prstGeom prst="rect">
+                      <a:avLst/>
+                    </a:prstGeom>
+                    <a:ln>
+                      <a:noFill/>
+                    </a:ln>
+                    <a:extLst>
+                      <a:ext uri="{53640926-AAD7-44D8-BBD7-CCE9431645EC}">
+                        <a14:shadowObscured xmlns:a14="http://schemas.microsoft.com/office/drawing/2010/main"/>
+                      </a:ext>
+                    </a:extLst>
+                  </pic:spPr>
+                </pic:pic>
+              </a:graphicData>
+            </a:graphic>
+            <wp14:sizeRelH relativeFrom="page">
+              <wp14:pctWidth>0</wp14:pctWidth>
+            </wp14:sizeRelH>
+            <wp14:sizeRelV relativeFrom="page">
+              <wp14:pctHeight>0</wp14:pctHeight>
+            </wp14:sizeRelV>
+          </wp:anchor>
+        </w:drawing>
+      </w:r>
+      <w:r>
+        <w:rPr>
+          <w:color w:val="FF0000"/>
+        </w:rPr>
+        <w:t>Only USA is an outlier.</w:t>
+      </w:r>
+    </w:p>
+    <w:p>
+      <w:pPr>
+        <w:rPr>
+          <w:color w:val="FF0000"/>
+        </w:rPr>
+      </w:pPr>
+      <w:r>
+        <w:rPr>
+          <w:color w:val="FF0000"/>
+        </w:rPr>
+        <w:t>187&gt;133.5</w:t>
+      </w:r>
+    </w:p>
+    <w:p>
+      <w:pPr>
+        <w:rPr>
+          <w:color w:val="FF0000"/>
+        </w:rPr>
+      </w:pPr>
+      <w:r>
+        <w:rPr>
+          <w:color w:val="FF0000"/>
+        </w:rPr>
+        <w:t>131&lt;133</w:t>
+      </w:r>
+    </w:p>
+    <w:p>
+      <w:pPr>
+        <w:rPr>
+          <w:color w:val="FF0000"/>
+        </w:rPr>
+      </w:pPr>
+      <w:r>
+        <w:rPr>
+          <w:color w:val="FF0000"/>
+        </w:rPr>
+        <w:t>121&lt;133</w:t>
+      </w:r>
+    </w:p>
+    <w:p>
+      <w:pPr>
+        <w:rPr>
+          <w:color w:val="FF0000"/>
+        </w:rPr>
+      </w:pPr>
+      <w:r>
+        <w:rPr>
+          <w:color w:val="FF0000"/>
+        </w:rPr>
+        <w:t>87&lt;133</w:t>
+      </w:r>
+    </w:p>
+    <w:p/>
+    <w:p/>
+    <w:p/>
+    <w:p/>
+    <w:p>
+      <w:pPr>
+        <w:pStyle w:val="ListParagraph"/>
+        <w:numPr>
+          <w:ilvl w:val="0"/>
+          <w:numId w:val="2"/>
+        </w:numPr>
+      </w:pPr>
+      <w:r>
         <w:lastRenderedPageBreak/>
+        <w:t xml:space="preserve">  Using your answers to questions 2-4 draw a boxplot of total_points. </w:t>
+      </w:r>
+    </w:p>
+    <w:p>
+      <w:pPr>
+        <w:rPr>
+          <w:color w:val="FF0000"/>
+        </w:rPr>
+      </w:pPr>
+    </w:p>
+    <w:p>
+      <w:pPr>
+        <w:rPr>
+          <w:color w:val="FF0000"/>
+        </w:rPr>
+      </w:pPr>
+      <w:r>
+        <w:rPr>
+          <w:noProof/>
+          <w:color w:val="FF0000"/>
+        </w:rPr>
+        <w:drawing>
+          <wp:inline distT="0" distB="0" distL="0" distR="0" wp14:anchorId="402EA036" wp14:editId="6376AD38">
+            <wp:extent cx="4762500" cy="3136900"/>
+            <wp:effectExtent l="0" t="0" r="0" b="0"/>
+            <wp:docPr id="2064804927" name="Picture 2" descr="A graph with a bar and a line&#10;&#10;Description automatically generated"/>
+            <wp:cNvGraphicFramePr>
+              <a:graphicFrameLocks xmlns:a="http://schemas.openxmlformats.org/drawingml/2006/main" noChangeAspect="1"/>
+            </wp:cNvGraphicFramePr>
+            <a:graphic xmlns:a="http://schemas.openxmlformats.org/drawingml/2006/main">
+              <a:graphicData uri="http://schemas.openxmlformats.org/drawingml/2006/picture">
+                <pic:pic xmlns:pic="http://schemas.openxmlformats.org/drawingml/2006/picture">
+                  <pic:nvPicPr>
+                    <pic:cNvPr id="2064804927" name="Picture 2" descr="A graph with a bar and a line&#10;&#10;Description automatically generated"/>
+                    <pic:cNvPicPr/>
+                  </pic:nvPicPr>
+                  <pic:blipFill>
+                    <a:blip r:embed="rId10">
+                      <a:extLst>
+                        <a:ext uri="{28A0092B-C50C-407E-A947-70E740481C1C}">
+                          <a14:useLocalDpi xmlns:a14="http://schemas.microsoft.com/office/drawing/2010/main" val="0"/>
+                        </a:ext>
+                      </a:extLst>
+                    </a:blip>
+                    <a:stretch>
+                      <a:fillRect/>
+                    </a:stretch>
+                  </pic:blipFill>
+                  <pic:spPr>
+                    <a:xfrm>
+                      <a:off x="0" y="0"/>
+                      <a:ext cx="4762500" cy="3136900"/>
+                    </a:xfrm>
+                    <a:prstGeom prst="rect">
+                      <a:avLst/>
+                    </a:prstGeom>
+                  </pic:spPr>
+                </pic:pic>
+              </a:graphicData>
+            </a:graphic>
+          </wp:inline>
+        </w:drawing>
+      </w:r>
+    </w:p>
+    <w:p>
+      <w:pPr>
+        <w:rPr>
+          <w:color w:val="FF0000"/>
+        </w:rPr>
+      </w:pPr>
+    </w:p>
+    <w:p>
+      <w:pPr>
+        <w:pStyle w:val="ListParagraph"/>
+        <w:numPr>
+          <w:ilvl w:val="0"/>
+          <w:numId w:val="2"/>
+        </w:numPr>
+      </w:pPr>
+      <w:r>
         <w:t xml:space="preserve">The below plot shows total_medals ranked by NOC. Based on the distribution of this plot would it be fair to assume that economic welfare is a confounding variable in predicting nations’ performance in Olympic rowing? </w:t>
       </w:r>
       <w:r>
@@ -702,13 +852,13 @@
           <w:noProof/>
         </w:rPr>
         <w:drawing>
-          <wp:anchor distT="0" distB="0" distL="114300" distR="114300" simplePos="0" relativeHeight="251660288" behindDoc="0" locked="0" layoutInCell="1" allowOverlap="1" wp14:anchorId="303E9C6A" wp14:editId="792C3972">
+          <wp:anchor distT="0" distB="0" distL="114300" distR="114300" simplePos="0" relativeHeight="251660288" behindDoc="0" locked="0" layoutInCell="1" allowOverlap="1" wp14:anchorId="303E9C6A" wp14:editId="46DA7458">
             <wp:simplePos x="0" y="0"/>
             <wp:positionH relativeFrom="column">
-              <wp:posOffset>3038475</wp:posOffset>
+              <wp:posOffset>3043555</wp:posOffset>
             </wp:positionH>
             <wp:positionV relativeFrom="paragraph">
-              <wp:posOffset>140970</wp:posOffset>
+              <wp:posOffset>135890</wp:posOffset>
             </wp:positionV>
             <wp:extent cx="3664585" cy="3535680"/>
             <wp:effectExtent l="0" t="0" r="5715" b="0"/>
@@ -733,7 +883,7 @@
                     <pic:cNvPicPr/>
                   </pic:nvPicPr>
                   <pic:blipFill>
-                    <a:blip r:embed="rId9">
+                    <a:blip r:embed="rId11">
                       <a:extLst>
                         <a:ext uri="{28A0092B-C50C-407E-A947-70E740481C1C}">
                           <a14:useLocalDpi xmlns:a14="http://schemas.microsoft.com/office/drawing/2010/main" val="0"/>
@@ -889,6 +1039,7 @@
         </w:numPr>
       </w:pPr>
       <w:r>
+        <w:lastRenderedPageBreak/>
         <w:t xml:space="preserve"> What could be a reason for the distribution of medals and points being so heavily skewed towards certain nations winning more than others?</w:t>
       </w:r>
     </w:p>
@@ -924,7 +1075,7 @@
       <w:r>
         <w:t xml:space="preserve">There is a lot of debate about how to best weigh the points for the different types of medals. Read </w:t>
       </w:r>
-      <w:hyperlink r:id="rId10" w:history="1">
+      <w:hyperlink r:id="rId12" w:history="1">
         <w:r>
           <w:rPr>
             <w:rStyle w:val="Hyperlink"/>
@@ -993,7 +1144,7 @@
       </w:pPr>
     </w:p>
     <w:sectPr>
-      <w:headerReference w:type="default" r:id="rId11"/>
+      <w:headerReference w:type="default" r:id="rId13"/>
       <w:pgSz w:w="12240" w:h="15840"/>
       <w:pgMar w:top="1440" w:right="1440" w:bottom="1440" w:left="1440" w:header="720" w:footer="720" w:gutter="0"/>
       <w:cols w:space="720"/>
@@ -1152,6 +1303,184 @@
     </w:lvl>
   </w:abstractNum>
   <w:abstractNum w:abstractNumId="1" w15:restartNumberingAfterBreak="0">
+    <w:nsid w:val="12E81508"/>
+    <w:multiLevelType w:val="hybridMultilevel"/>
+    <w:tmpl w:val="5060E834"/>
+    <w:lvl w:ilvl="0" w:tplc="FE465D44">
+      <w:start w:val="154"/>
+      <w:numFmt w:val="decimal"/>
+      <w:lvlText w:val="%1"/>
+      <w:lvlJc w:val="left"/>
+      <w:pPr>
+        <w:ind w:left="1120" w:hanging="380"/>
+      </w:pPr>
+      <w:rPr>
+        <w:rFonts w:hint="default"/>
+      </w:rPr>
+    </w:lvl>
+    <w:lvl w:ilvl="1" w:tplc="04090019" w:tentative="1">
+      <w:start w:val="1"/>
+      <w:numFmt w:val="lowerLetter"/>
+      <w:lvlText w:val="%2."/>
+      <w:lvlJc w:val="left"/>
+      <w:pPr>
+        <w:ind w:left="1820" w:hanging="360"/>
+      </w:pPr>
+    </w:lvl>
+    <w:lvl w:ilvl="2" w:tplc="0409001B" w:tentative="1">
+      <w:start w:val="1"/>
+      <w:numFmt w:val="lowerRoman"/>
+      <w:lvlText w:val="%3."/>
+      <w:lvlJc w:val="right"/>
+      <w:pPr>
+        <w:ind w:left="2540" w:hanging="180"/>
+      </w:pPr>
+    </w:lvl>
+    <w:lvl w:ilvl="3" w:tplc="0409000F" w:tentative="1">
+      <w:start w:val="1"/>
+      <w:numFmt w:val="decimal"/>
+      <w:lvlText w:val="%4."/>
+      <w:lvlJc w:val="left"/>
+      <w:pPr>
+        <w:ind w:left="3260" w:hanging="360"/>
+      </w:pPr>
+    </w:lvl>
+    <w:lvl w:ilvl="4" w:tplc="04090019" w:tentative="1">
+      <w:start w:val="1"/>
+      <w:numFmt w:val="lowerLetter"/>
+      <w:lvlText w:val="%5."/>
+      <w:lvlJc w:val="left"/>
+      <w:pPr>
+        <w:ind w:left="3980" w:hanging="360"/>
+      </w:pPr>
+    </w:lvl>
+    <w:lvl w:ilvl="5" w:tplc="0409001B" w:tentative="1">
+      <w:start w:val="1"/>
+      <w:numFmt w:val="lowerRoman"/>
+      <w:lvlText w:val="%6."/>
+      <w:lvlJc w:val="right"/>
+      <w:pPr>
+        <w:ind w:left="4700" w:hanging="180"/>
+      </w:pPr>
+    </w:lvl>
+    <w:lvl w:ilvl="6" w:tplc="0409000F" w:tentative="1">
+      <w:start w:val="1"/>
+      <w:numFmt w:val="decimal"/>
+      <w:lvlText w:val="%7."/>
+      <w:lvlJc w:val="left"/>
+      <w:pPr>
+        <w:ind w:left="5420" w:hanging="360"/>
+      </w:pPr>
+    </w:lvl>
+    <w:lvl w:ilvl="7" w:tplc="04090019" w:tentative="1">
+      <w:start w:val="1"/>
+      <w:numFmt w:val="lowerLetter"/>
+      <w:lvlText w:val="%8."/>
+      <w:lvlJc w:val="left"/>
+      <w:pPr>
+        <w:ind w:left="6140" w:hanging="360"/>
+      </w:pPr>
+    </w:lvl>
+    <w:lvl w:ilvl="8" w:tplc="0409001B" w:tentative="1">
+      <w:start w:val="1"/>
+      <w:numFmt w:val="lowerRoman"/>
+      <w:lvlText w:val="%9."/>
+      <w:lvlJc w:val="right"/>
+      <w:pPr>
+        <w:ind w:left="6860" w:hanging="180"/>
+      </w:pPr>
+    </w:lvl>
+  </w:abstractNum>
+  <w:abstractNum w:abstractNumId="2" w15:restartNumberingAfterBreak="0">
+    <w:nsid w:val="193A6FDF"/>
+    <w:multiLevelType w:val="hybridMultilevel"/>
+    <w:tmpl w:val="36523F00"/>
+    <w:lvl w:ilvl="0" w:tplc="B316CA2A">
+      <w:start w:val="154"/>
+      <w:numFmt w:val="decimal"/>
+      <w:lvlText w:val="%1"/>
+      <w:lvlJc w:val="left"/>
+      <w:pPr>
+        <w:ind w:left="740" w:hanging="380"/>
+      </w:pPr>
+      <w:rPr>
+        <w:rFonts w:hint="default"/>
+      </w:rPr>
+    </w:lvl>
+    <w:lvl w:ilvl="1" w:tplc="04090019" w:tentative="1">
+      <w:start w:val="1"/>
+      <w:numFmt w:val="lowerLetter"/>
+      <w:lvlText w:val="%2."/>
+      <w:lvlJc w:val="left"/>
+      <w:pPr>
+        <w:ind w:left="1440" w:hanging="360"/>
+      </w:pPr>
+    </w:lvl>
+    <w:lvl w:ilvl="2" w:tplc="0409001B" w:tentative="1">
+      <w:start w:val="1"/>
+      <w:numFmt w:val="lowerRoman"/>
+      <w:lvlText w:val="%3."/>
+      <w:lvlJc w:val="right"/>
+      <w:pPr>
+        <w:ind w:left="2160" w:hanging="180"/>
+      </w:pPr>
+    </w:lvl>
+    <w:lvl w:ilvl="3" w:tplc="0409000F" w:tentative="1">
+      <w:start w:val="1"/>
+      <w:numFmt w:val="decimal"/>
+      <w:lvlText w:val="%4."/>
+      <w:lvlJc w:val="left"/>
+      <w:pPr>
+        <w:ind w:left="2880" w:hanging="360"/>
+      </w:pPr>
+    </w:lvl>
+    <w:lvl w:ilvl="4" w:tplc="04090019" w:tentative="1">
+      <w:start w:val="1"/>
+      <w:numFmt w:val="lowerLetter"/>
+      <w:lvlText w:val="%5."/>
+      <w:lvlJc w:val="left"/>
+      <w:pPr>
+        <w:ind w:left="3600" w:hanging="360"/>
+      </w:pPr>
+    </w:lvl>
+    <w:lvl w:ilvl="5" w:tplc="0409001B" w:tentative="1">
+      <w:start w:val="1"/>
+      <w:numFmt w:val="lowerRoman"/>
+      <w:lvlText w:val="%6."/>
+      <w:lvlJc w:val="right"/>
+      <w:pPr>
+        <w:ind w:left="4320" w:hanging="180"/>
+      </w:pPr>
+    </w:lvl>
+    <w:lvl w:ilvl="6" w:tplc="0409000F" w:tentative="1">
+      <w:start w:val="1"/>
+      <w:numFmt w:val="decimal"/>
+      <w:lvlText w:val="%7."/>
+      <w:lvlJc w:val="left"/>
+      <w:pPr>
+        <w:ind w:left="5040" w:hanging="360"/>
+      </w:pPr>
+    </w:lvl>
+    <w:lvl w:ilvl="7" w:tplc="04090019" w:tentative="1">
+      <w:start w:val="1"/>
+      <w:numFmt w:val="lowerLetter"/>
+      <w:lvlText w:val="%8."/>
+      <w:lvlJc w:val="left"/>
+      <w:pPr>
+        <w:ind w:left="5760" w:hanging="360"/>
+      </w:pPr>
+    </w:lvl>
+    <w:lvl w:ilvl="8" w:tplc="0409001B" w:tentative="1">
+      <w:start w:val="1"/>
+      <w:numFmt w:val="lowerRoman"/>
+      <w:lvlText w:val="%9."/>
+      <w:lvlJc w:val="right"/>
+      <w:pPr>
+        <w:ind w:left="6480" w:hanging="180"/>
+      </w:pPr>
+    </w:lvl>
+  </w:abstractNum>
+  <w:abstractNum w:abstractNumId="3" w15:restartNumberingAfterBreak="0">
     <w:nsid w:val="263D37AF"/>
     <w:multiLevelType w:val="hybridMultilevel"/>
     <w:tmpl w:val="75B4FBD8"/>
@@ -1237,7 +1566,7 @@
       </w:pPr>
     </w:lvl>
   </w:abstractNum>
-  <w:abstractNum w:abstractNumId="2" w15:restartNumberingAfterBreak="0">
+  <w:abstractNum w:abstractNumId="4" w15:restartNumberingAfterBreak="0">
     <w:nsid w:val="51F60A54"/>
     <w:multiLevelType w:val="hybridMultilevel"/>
     <w:tmpl w:val="DFEABF88"/>
@@ -1323,7 +1652,7 @@
       </w:pPr>
     </w:lvl>
   </w:abstractNum>
-  <w:abstractNum w:abstractNumId="3" w15:restartNumberingAfterBreak="0">
+  <w:abstractNum w:abstractNumId="5" w15:restartNumberingAfterBreak="0">
     <w:nsid w:val="58021276"/>
     <w:multiLevelType w:val="hybridMultilevel"/>
     <w:tmpl w:val="8312ADC8"/>
@@ -1413,16 +1742,22 @@
     </w:lvl>
   </w:abstractNum>
   <w:num w:numId="1" w16cid:durableId="485248432">
-    <w:abstractNumId w:val="2"/>
+    <w:abstractNumId w:val="4"/>
   </w:num>
   <w:num w:numId="2" w16cid:durableId="2001496916">
-    <w:abstractNumId w:val="1"/>
+    <w:abstractNumId w:val="3"/>
   </w:num>
   <w:num w:numId="3" w16cid:durableId="615789903">
-    <w:abstractNumId w:val="3"/>
+    <w:abstractNumId w:val="5"/>
   </w:num>
   <w:num w:numId="4" w16cid:durableId="1859201324">
     <w:abstractNumId w:val="0"/>
+  </w:num>
+  <w:num w:numId="5" w16cid:durableId="1070230126">
+    <w:abstractNumId w:val="2"/>
+  </w:num>
+  <w:num w:numId="6" w16cid:durableId="1545363048">
+    <w:abstractNumId w:val="1"/>
   </w:num>
 </w:numbering>
 </file>

</xml_diff>

<commit_message>
Get rowing module ready for SLU preprint
</commit_message>
<xml_diff>
--- a/awsmit22/rowing_module/module/medals_worksheet_answers.docx
+++ b/awsmit22/rowing_module/module/medals_worksheet_answers.docx
@@ -1,6 +1,6 @@
 
 <file path=word/document.xml><?xml version="1.0" encoding="utf-8"?>
-<w:document xmlns:wpc="http://schemas.microsoft.com/office/word/2010/wordprocessingCanvas" xmlns:cx="http://schemas.microsoft.com/office/drawing/2014/chartex" xmlns:cx1="http://schemas.microsoft.com/office/drawing/2015/9/8/chartex" xmlns:cx2="http://schemas.microsoft.com/office/drawing/2015/10/21/chartex" xmlns:cx3="http://schemas.microsoft.com/office/drawing/2016/5/9/chartex" xmlns:cx4="http://schemas.microsoft.com/office/drawing/2016/5/10/chartex" xmlns:cx5="http://schemas.microsoft.com/office/drawing/2016/5/11/chartex" xmlns:cx6="http://schemas.microsoft.com/office/drawing/2016/5/12/chartex" xmlns:cx7="http://schemas.microsoft.com/office/drawing/2016/5/13/chartex" xmlns:cx8="http://schemas.microsoft.com/office/drawing/2016/5/14/chartex" xmlns:mc="http://schemas.openxmlformats.org/markup-compatibility/2006" xmlns:aink="http://schemas.microsoft.com/office/drawing/2016/ink" xmlns:am3d="http://schemas.microsoft.com/office/drawing/2017/model3d" xmlns:o="urn:schemas-microsoft-com:office:office" xmlns:oel="http://schemas.microsoft.com/office/2019/extlst" xmlns:r="http://schemas.openxmlformats.org/officeDocument/2006/relationships" xmlns:m="http://schemas.openxmlformats.org/officeDocument/2006/math" xmlns:v="urn:schemas-microsoft-com:vml" xmlns:wp14="http://schemas.microsoft.com/office/word/2010/wordprocessingDrawing" xmlns:wp="http://schemas.openxmlformats.org/drawingml/2006/wordprocessingDrawing" xmlns:w10="urn:schemas-microsoft-com:office:word" xmlns:w="http://schemas.openxmlformats.org/wordprocessingml/2006/main" xmlns:w14="http://schemas.microsoft.com/office/word/2010/wordml" xmlns:w15="http://schemas.microsoft.com/office/word/2012/wordml" xmlns:w16cex="http://schemas.microsoft.com/office/word/2018/wordml/cex" xmlns:w16cid="http://schemas.microsoft.com/office/word/2016/wordml/cid" xmlns:w16="http://schemas.microsoft.com/office/word/2018/wordml" xmlns:w16sdtdh="http://schemas.microsoft.com/office/word/2020/wordml/sdtdatahash" xmlns:w16se="http://schemas.microsoft.com/office/word/2015/wordml/symex" xmlns:wpg="http://schemas.microsoft.com/office/word/2010/wordprocessingGroup" xmlns:wpi="http://schemas.microsoft.com/office/word/2010/wordprocessingInk" xmlns:wne="http://schemas.microsoft.com/office/word/2006/wordml" xmlns:wps="http://schemas.microsoft.com/office/word/2010/wordprocessingShape" mc:Ignorable="w14 w15 w16se w16cid w16 w16cex w16sdtdh wp14">
+<w:document xmlns:wpc="http://schemas.microsoft.com/office/word/2010/wordprocessingCanvas" xmlns:cx="http://schemas.microsoft.com/office/drawing/2014/chartex" xmlns:cx1="http://schemas.microsoft.com/office/drawing/2015/9/8/chartex" xmlns:cx2="http://schemas.microsoft.com/office/drawing/2015/10/21/chartex" xmlns:cx3="http://schemas.microsoft.com/office/drawing/2016/5/9/chartex" xmlns:cx4="http://schemas.microsoft.com/office/drawing/2016/5/10/chartex" xmlns:cx5="http://schemas.microsoft.com/office/drawing/2016/5/11/chartex" xmlns:cx6="http://schemas.microsoft.com/office/drawing/2016/5/12/chartex" xmlns:cx7="http://schemas.microsoft.com/office/drawing/2016/5/13/chartex" xmlns:cx8="http://schemas.microsoft.com/office/drawing/2016/5/14/chartex" xmlns:mc="http://schemas.openxmlformats.org/markup-compatibility/2006" xmlns:aink="http://schemas.microsoft.com/office/drawing/2016/ink" xmlns:am3d="http://schemas.microsoft.com/office/drawing/2017/model3d" xmlns:o="urn:schemas-microsoft-com:office:office" xmlns:oel="http://schemas.microsoft.com/office/2019/extlst" xmlns:r="http://schemas.openxmlformats.org/officeDocument/2006/relationships" xmlns:m="http://schemas.openxmlformats.org/officeDocument/2006/math" xmlns:v="urn:schemas-microsoft-com:vml" xmlns:wp14="http://schemas.microsoft.com/office/word/2010/wordprocessingDrawing" xmlns:wp="http://schemas.openxmlformats.org/drawingml/2006/wordprocessingDrawing" xmlns:w10="urn:schemas-microsoft-com:office:word" xmlns:w="http://schemas.openxmlformats.org/wordprocessingml/2006/main" xmlns:w14="http://schemas.microsoft.com/office/word/2010/wordml" xmlns:w15="http://schemas.microsoft.com/office/word/2012/wordml" xmlns:w16cex="http://schemas.microsoft.com/office/word/2018/wordml/cex" xmlns:w16cid="http://schemas.microsoft.com/office/word/2016/wordml/cid" xmlns:w16="http://schemas.microsoft.com/office/word/2018/wordml" xmlns:w16du="http://schemas.microsoft.com/office/word/2023/wordml/word16du" xmlns:w16sdtdh="http://schemas.microsoft.com/office/word/2020/wordml/sdtdatahash" xmlns:w16se="http://schemas.microsoft.com/office/word/2015/wordml/symex" xmlns:wpg="http://schemas.microsoft.com/office/word/2010/wordprocessingGroup" xmlns:wpi="http://schemas.microsoft.com/office/word/2010/wordprocessingInk" xmlns:wne="http://schemas.microsoft.com/office/word/2006/wordml" xmlns:wps="http://schemas.microsoft.com/office/word/2010/wordprocessingShape" mc:Ignorable="w14 w15 w16se w16cid w16 w16cex w16sdtdh w16du wp14">
   <w:body>
     <w:p>
       <w:pPr>
@@ -182,11 +182,7 @@
     </w:p>
     <w:p>
       <w:pPr>
-        <w:pStyle w:val="ListParagraph"/>
-        <w:numPr>
-          <w:ilvl w:val="1"/>
-          <w:numId w:val="2"/>
-        </w:numPr>
+        <w:ind w:firstLine="720"/>
       </w:pPr>
       <w:r>
         <w:t>The summary statistics for points are provided below.</w:t>
@@ -277,7 +273,33 @@
         </w:numPr>
       </w:pPr>
       <w:r>
-        <w:t xml:space="preserve">The below table shows the top 5 nations ranked by points. Using the summary statistics, determine if there are any other outliers. </w:t>
+        <w:t xml:space="preserve">The table shows the top 5 nations ranked by </w:t>
+      </w:r>
+      <w:r>
+        <w:rPr>
+          <w:i/>
+          <w:iCs/>
+        </w:rPr>
+        <w:t>points</w:t>
+      </w:r>
+      <w:r>
+        <w:t>. Using the summary statistics, determine if there are any outliers</w:t>
+      </w:r>
+      <w:r>
+        <w:t xml:space="preserve"> for </w:t>
+      </w:r>
+      <w:r>
+        <w:rPr>
+          <w:i/>
+          <w:iCs/>
+        </w:rPr>
+        <w:t>points</w:t>
+      </w:r>
+      <w:r>
+        <w:t>.</w:t>
+      </w:r>
+      <w:r>
+        <w:t xml:space="preserve"> </w:t>
       </w:r>
     </w:p>
     <w:p>
@@ -645,13 +667,28 @@
         </w:numPr>
       </w:pPr>
       <w:r>
-        <w:t xml:space="preserve">The below plot shows medals ranked by NOC. Based on the distribution of this plot would it be fair to assume that economic welfare is a confounding variable in predicting nations’ performance in Olympic rowing? </w:t>
-      </w:r>
-      <w:r>
-        <w:t>Explain why or why not</w:t>
-      </w:r>
-      <w:r>
-        <w:t xml:space="preserve">. </w:t>
+        <w:t xml:space="preserve">The below bar plot shows NOC ranked by medals to showcase the distribution of </w:t>
+      </w:r>
+      <w:r>
+        <w:rPr>
+          <w:i/>
+          <w:iCs/>
+        </w:rPr>
+        <w:t>medals</w:t>
+      </w:r>
+      <w:r>
+        <w:t xml:space="preserve"> per nation.  Can you think of any possible reasons why some nations win more than </w:t>
+      </w:r>
+      <w:proofErr w:type="gramStart"/>
+      <w:r>
+        <w:t>others?</w:t>
+      </w:r>
+      <w:r>
+        <w:t>.</w:t>
+      </w:r>
+      <w:proofErr w:type="gramEnd"/>
+      <w:r>
+        <w:t xml:space="preserve"> </w:t>
       </w:r>
     </w:p>
     <w:p>
@@ -733,24 +770,31 @@
     </w:p>
     <w:p>
       <w:pPr>
-        <w:rPr>
-          <w:color w:val="FF0000"/>
-        </w:rPr>
-      </w:pPr>
-      <w:r>
-        <w:rPr>
-          <w:color w:val="FF0000"/>
-        </w:rPr>
-        <w:t>Based on this graph it would not be fair to assume that economic welfare is a confounding variable in predicting nations’ performance in Olympic rowing. If there was a GDP variable it may be easier to assess this.</w:t>
-      </w:r>
-    </w:p>
-    <w:p>
-      <w:pPr>
         <w:ind w:left="405"/>
         <w:rPr>
           <w:color w:val="FF0000"/>
         </w:rPr>
       </w:pPr>
+      <w:r>
+        <w:rPr>
+          <w:color w:val="FF0000"/>
+        </w:rPr>
+        <w:t xml:space="preserve">Lots of possible answers,  </w:t>
+      </w:r>
+      <w:proofErr w:type="gramStart"/>
+      <w:r>
+        <w:rPr>
+          <w:color w:val="FF0000"/>
+        </w:rPr>
+        <w:t>For</w:t>
+      </w:r>
+      <w:proofErr w:type="gramEnd"/>
+      <w:r>
+        <w:rPr>
+          <w:color w:val="FF0000"/>
+        </w:rPr>
+        <w:t xml:space="preserve"> example, some countries might have bigger populations to draw athletes from or wealthier countries might be better able to afford expensive rowing programs. </w:t>
+      </w:r>
     </w:p>
     <w:p>
       <w:pPr>
@@ -1006,7 +1050,7 @@
 </file>
 
 <file path=word/endnotes.xml><?xml version="1.0" encoding="utf-8"?>
-<w:endnotes xmlns:wpc="http://schemas.microsoft.com/office/word/2010/wordprocessingCanvas" xmlns:cx="http://schemas.microsoft.com/office/drawing/2014/chartex" xmlns:cx1="http://schemas.microsoft.com/office/drawing/2015/9/8/chartex" xmlns:cx2="http://schemas.microsoft.com/office/drawing/2015/10/21/chartex" xmlns:cx3="http://schemas.microsoft.com/office/drawing/2016/5/9/chartex" xmlns:cx4="http://schemas.microsoft.com/office/drawing/2016/5/10/chartex" xmlns:cx5="http://schemas.microsoft.com/office/drawing/2016/5/11/chartex" xmlns:cx6="http://schemas.microsoft.com/office/drawing/2016/5/12/chartex" xmlns:cx7="http://schemas.microsoft.com/office/drawing/2016/5/13/chartex" xmlns:cx8="http://schemas.microsoft.com/office/drawing/2016/5/14/chartex" xmlns:mc="http://schemas.openxmlformats.org/markup-compatibility/2006" xmlns:aink="http://schemas.microsoft.com/office/drawing/2016/ink" xmlns:am3d="http://schemas.microsoft.com/office/drawing/2017/model3d" xmlns:o="urn:schemas-microsoft-com:office:office" xmlns:oel="http://schemas.microsoft.com/office/2019/extlst" xmlns:r="http://schemas.openxmlformats.org/officeDocument/2006/relationships" xmlns:m="http://schemas.openxmlformats.org/officeDocument/2006/math" xmlns:v="urn:schemas-microsoft-com:vml" xmlns:wp14="http://schemas.microsoft.com/office/word/2010/wordprocessingDrawing" xmlns:wp="http://schemas.openxmlformats.org/drawingml/2006/wordprocessingDrawing" xmlns:w10="urn:schemas-microsoft-com:office:word" xmlns:w="http://schemas.openxmlformats.org/wordprocessingml/2006/main" xmlns:w14="http://schemas.microsoft.com/office/word/2010/wordml" xmlns:w15="http://schemas.microsoft.com/office/word/2012/wordml" xmlns:w16cex="http://schemas.microsoft.com/office/word/2018/wordml/cex" xmlns:w16cid="http://schemas.microsoft.com/office/word/2016/wordml/cid" xmlns:w16="http://schemas.microsoft.com/office/word/2018/wordml" xmlns:w16sdtdh="http://schemas.microsoft.com/office/word/2020/wordml/sdtdatahash" xmlns:w16se="http://schemas.microsoft.com/office/word/2015/wordml/symex" xmlns:wpg="http://schemas.microsoft.com/office/word/2010/wordprocessingGroup" xmlns:wpi="http://schemas.microsoft.com/office/word/2010/wordprocessingInk" xmlns:wne="http://schemas.microsoft.com/office/word/2006/wordml" xmlns:wps="http://schemas.microsoft.com/office/word/2010/wordprocessingShape" mc:Ignorable="w14 w15 w16se w16cid w16 w16cex w16sdtdh wp14">
+<w:endnotes xmlns:wpc="http://schemas.microsoft.com/office/word/2010/wordprocessingCanvas" xmlns:cx="http://schemas.microsoft.com/office/drawing/2014/chartex" xmlns:cx1="http://schemas.microsoft.com/office/drawing/2015/9/8/chartex" xmlns:cx2="http://schemas.microsoft.com/office/drawing/2015/10/21/chartex" xmlns:cx3="http://schemas.microsoft.com/office/drawing/2016/5/9/chartex" xmlns:cx4="http://schemas.microsoft.com/office/drawing/2016/5/10/chartex" xmlns:cx5="http://schemas.microsoft.com/office/drawing/2016/5/11/chartex" xmlns:cx6="http://schemas.microsoft.com/office/drawing/2016/5/12/chartex" xmlns:cx7="http://schemas.microsoft.com/office/drawing/2016/5/13/chartex" xmlns:cx8="http://schemas.microsoft.com/office/drawing/2016/5/14/chartex" xmlns:mc="http://schemas.openxmlformats.org/markup-compatibility/2006" xmlns:aink="http://schemas.microsoft.com/office/drawing/2016/ink" xmlns:am3d="http://schemas.microsoft.com/office/drawing/2017/model3d" xmlns:o="urn:schemas-microsoft-com:office:office" xmlns:oel="http://schemas.microsoft.com/office/2019/extlst" xmlns:r="http://schemas.openxmlformats.org/officeDocument/2006/relationships" xmlns:m="http://schemas.openxmlformats.org/officeDocument/2006/math" xmlns:v="urn:schemas-microsoft-com:vml" xmlns:wp14="http://schemas.microsoft.com/office/word/2010/wordprocessingDrawing" xmlns:wp="http://schemas.openxmlformats.org/drawingml/2006/wordprocessingDrawing" xmlns:w10="urn:schemas-microsoft-com:office:word" xmlns:w="http://schemas.openxmlformats.org/wordprocessingml/2006/main" xmlns:w14="http://schemas.microsoft.com/office/word/2010/wordml" xmlns:w15="http://schemas.microsoft.com/office/word/2012/wordml" xmlns:w16cex="http://schemas.microsoft.com/office/word/2018/wordml/cex" xmlns:w16cid="http://schemas.microsoft.com/office/word/2016/wordml/cid" xmlns:w16="http://schemas.microsoft.com/office/word/2018/wordml" xmlns:w16du="http://schemas.microsoft.com/office/word/2023/wordml/word16du" xmlns:w16sdtdh="http://schemas.microsoft.com/office/word/2020/wordml/sdtdatahash" xmlns:w16se="http://schemas.microsoft.com/office/word/2015/wordml/symex" xmlns:wpg="http://schemas.microsoft.com/office/word/2010/wordprocessingGroup" xmlns:wpi="http://schemas.microsoft.com/office/word/2010/wordprocessingInk" xmlns:wne="http://schemas.microsoft.com/office/word/2006/wordml" xmlns:wps="http://schemas.microsoft.com/office/word/2010/wordprocessingShape" mc:Ignorable="w14 w15 w16se w16cid w16 w16cex w16sdtdh w16du wp14">
   <w:endnote w:type="separator" w:id="-1">
     <w:p>
       <w:r>
@@ -1025,7 +1069,7 @@
 </file>
 
 <file path=word/footnotes.xml><?xml version="1.0" encoding="utf-8"?>
-<w:footnotes xmlns:wpc="http://schemas.microsoft.com/office/word/2010/wordprocessingCanvas" xmlns:cx="http://schemas.microsoft.com/office/drawing/2014/chartex" xmlns:cx1="http://schemas.microsoft.com/office/drawing/2015/9/8/chartex" xmlns:cx2="http://schemas.microsoft.com/office/drawing/2015/10/21/chartex" xmlns:cx3="http://schemas.microsoft.com/office/drawing/2016/5/9/chartex" xmlns:cx4="http://schemas.microsoft.com/office/drawing/2016/5/10/chartex" xmlns:cx5="http://schemas.microsoft.com/office/drawing/2016/5/11/chartex" xmlns:cx6="http://schemas.microsoft.com/office/drawing/2016/5/12/chartex" xmlns:cx7="http://schemas.microsoft.com/office/drawing/2016/5/13/chartex" xmlns:cx8="http://schemas.microsoft.com/office/drawing/2016/5/14/chartex" xmlns:mc="http://schemas.openxmlformats.org/markup-compatibility/2006" xmlns:aink="http://schemas.microsoft.com/office/drawing/2016/ink" xmlns:am3d="http://schemas.microsoft.com/office/drawing/2017/model3d" xmlns:o="urn:schemas-microsoft-com:office:office" xmlns:oel="http://schemas.microsoft.com/office/2019/extlst" xmlns:r="http://schemas.openxmlformats.org/officeDocument/2006/relationships" xmlns:m="http://schemas.openxmlformats.org/officeDocument/2006/math" xmlns:v="urn:schemas-microsoft-com:vml" xmlns:wp14="http://schemas.microsoft.com/office/word/2010/wordprocessingDrawing" xmlns:wp="http://schemas.openxmlformats.org/drawingml/2006/wordprocessingDrawing" xmlns:w10="urn:schemas-microsoft-com:office:word" xmlns:w="http://schemas.openxmlformats.org/wordprocessingml/2006/main" xmlns:w14="http://schemas.microsoft.com/office/word/2010/wordml" xmlns:w15="http://schemas.microsoft.com/office/word/2012/wordml" xmlns:w16cex="http://schemas.microsoft.com/office/word/2018/wordml/cex" xmlns:w16cid="http://schemas.microsoft.com/office/word/2016/wordml/cid" xmlns:w16="http://schemas.microsoft.com/office/word/2018/wordml" xmlns:w16sdtdh="http://schemas.microsoft.com/office/word/2020/wordml/sdtdatahash" xmlns:w16se="http://schemas.microsoft.com/office/word/2015/wordml/symex" xmlns:wpg="http://schemas.microsoft.com/office/word/2010/wordprocessingGroup" xmlns:wpi="http://schemas.microsoft.com/office/word/2010/wordprocessingInk" xmlns:wne="http://schemas.microsoft.com/office/word/2006/wordml" xmlns:wps="http://schemas.microsoft.com/office/word/2010/wordprocessingShape" mc:Ignorable="w14 w15 w16se w16cid w16 w16cex w16sdtdh wp14">
+<w:footnotes xmlns:wpc="http://schemas.microsoft.com/office/word/2010/wordprocessingCanvas" xmlns:cx="http://schemas.microsoft.com/office/drawing/2014/chartex" xmlns:cx1="http://schemas.microsoft.com/office/drawing/2015/9/8/chartex" xmlns:cx2="http://schemas.microsoft.com/office/drawing/2015/10/21/chartex" xmlns:cx3="http://schemas.microsoft.com/office/drawing/2016/5/9/chartex" xmlns:cx4="http://schemas.microsoft.com/office/drawing/2016/5/10/chartex" xmlns:cx5="http://schemas.microsoft.com/office/drawing/2016/5/11/chartex" xmlns:cx6="http://schemas.microsoft.com/office/drawing/2016/5/12/chartex" xmlns:cx7="http://schemas.microsoft.com/office/drawing/2016/5/13/chartex" xmlns:cx8="http://schemas.microsoft.com/office/drawing/2016/5/14/chartex" xmlns:mc="http://schemas.openxmlformats.org/markup-compatibility/2006" xmlns:aink="http://schemas.microsoft.com/office/drawing/2016/ink" xmlns:am3d="http://schemas.microsoft.com/office/drawing/2017/model3d" xmlns:o="urn:schemas-microsoft-com:office:office" xmlns:oel="http://schemas.microsoft.com/office/2019/extlst" xmlns:r="http://schemas.openxmlformats.org/officeDocument/2006/relationships" xmlns:m="http://schemas.openxmlformats.org/officeDocument/2006/math" xmlns:v="urn:schemas-microsoft-com:vml" xmlns:wp14="http://schemas.microsoft.com/office/word/2010/wordprocessingDrawing" xmlns:wp="http://schemas.openxmlformats.org/drawingml/2006/wordprocessingDrawing" xmlns:w10="urn:schemas-microsoft-com:office:word" xmlns:w="http://schemas.openxmlformats.org/wordprocessingml/2006/main" xmlns:w14="http://schemas.microsoft.com/office/word/2010/wordml" xmlns:w15="http://schemas.microsoft.com/office/word/2012/wordml" xmlns:w16cex="http://schemas.microsoft.com/office/word/2018/wordml/cex" xmlns:w16cid="http://schemas.microsoft.com/office/word/2016/wordml/cid" xmlns:w16="http://schemas.microsoft.com/office/word/2018/wordml" xmlns:w16du="http://schemas.microsoft.com/office/word/2023/wordml/word16du" xmlns:w16sdtdh="http://schemas.microsoft.com/office/word/2020/wordml/sdtdatahash" xmlns:w16se="http://schemas.microsoft.com/office/word/2015/wordml/symex" xmlns:wpg="http://schemas.microsoft.com/office/word/2010/wordprocessingGroup" xmlns:wpi="http://schemas.microsoft.com/office/word/2010/wordprocessingInk" xmlns:wne="http://schemas.microsoft.com/office/word/2006/wordml" xmlns:wps="http://schemas.microsoft.com/office/word/2010/wordprocessingShape" mc:Ignorable="w14 w15 w16se w16cid w16 w16cex w16sdtdh w16du wp14">
   <w:footnote w:type="separator" w:id="-1">
     <w:p>
       <w:r>
@@ -1044,7 +1088,7 @@
 </file>
 
 <file path=word/header1.xml><?xml version="1.0" encoding="utf-8"?>
-<w:hdr xmlns:wpc="http://schemas.microsoft.com/office/word/2010/wordprocessingCanvas" xmlns:cx="http://schemas.microsoft.com/office/drawing/2014/chartex" xmlns:cx1="http://schemas.microsoft.com/office/drawing/2015/9/8/chartex" xmlns:cx2="http://schemas.microsoft.com/office/drawing/2015/10/21/chartex" xmlns:cx3="http://schemas.microsoft.com/office/drawing/2016/5/9/chartex" xmlns:cx4="http://schemas.microsoft.com/office/drawing/2016/5/10/chartex" xmlns:cx5="http://schemas.microsoft.com/office/drawing/2016/5/11/chartex" xmlns:cx6="http://schemas.microsoft.com/office/drawing/2016/5/12/chartex" xmlns:cx7="http://schemas.microsoft.com/office/drawing/2016/5/13/chartex" xmlns:cx8="http://schemas.microsoft.com/office/drawing/2016/5/14/chartex" xmlns:mc="http://schemas.openxmlformats.org/markup-compatibility/2006" xmlns:aink="http://schemas.microsoft.com/office/drawing/2016/ink" xmlns:am3d="http://schemas.microsoft.com/office/drawing/2017/model3d" xmlns:o="urn:schemas-microsoft-com:office:office" xmlns:oel="http://schemas.microsoft.com/office/2019/extlst" xmlns:r="http://schemas.openxmlformats.org/officeDocument/2006/relationships" xmlns:m="http://schemas.openxmlformats.org/officeDocument/2006/math" xmlns:v="urn:schemas-microsoft-com:vml" xmlns:wp14="http://schemas.microsoft.com/office/word/2010/wordprocessingDrawing" xmlns:wp="http://schemas.openxmlformats.org/drawingml/2006/wordprocessingDrawing" xmlns:w10="urn:schemas-microsoft-com:office:word" xmlns:w="http://schemas.openxmlformats.org/wordprocessingml/2006/main" xmlns:w14="http://schemas.microsoft.com/office/word/2010/wordml" xmlns:w15="http://schemas.microsoft.com/office/word/2012/wordml" xmlns:w16cex="http://schemas.microsoft.com/office/word/2018/wordml/cex" xmlns:w16cid="http://schemas.microsoft.com/office/word/2016/wordml/cid" xmlns:w16="http://schemas.microsoft.com/office/word/2018/wordml" xmlns:w16sdtdh="http://schemas.microsoft.com/office/word/2020/wordml/sdtdatahash" xmlns:w16se="http://schemas.microsoft.com/office/word/2015/wordml/symex" xmlns:wpg="http://schemas.microsoft.com/office/word/2010/wordprocessingGroup" xmlns:wpi="http://schemas.microsoft.com/office/word/2010/wordprocessingInk" xmlns:wne="http://schemas.microsoft.com/office/word/2006/wordml" xmlns:wps="http://schemas.microsoft.com/office/word/2010/wordprocessingShape" mc:Ignorable="w14 w15 w16se w16cid w16 w16cex w16sdtdh wp14">
+<w:hdr xmlns:wpc="http://schemas.microsoft.com/office/word/2010/wordprocessingCanvas" xmlns:cx="http://schemas.microsoft.com/office/drawing/2014/chartex" xmlns:cx1="http://schemas.microsoft.com/office/drawing/2015/9/8/chartex" xmlns:cx2="http://schemas.microsoft.com/office/drawing/2015/10/21/chartex" xmlns:cx3="http://schemas.microsoft.com/office/drawing/2016/5/9/chartex" xmlns:cx4="http://schemas.microsoft.com/office/drawing/2016/5/10/chartex" xmlns:cx5="http://schemas.microsoft.com/office/drawing/2016/5/11/chartex" xmlns:cx6="http://schemas.microsoft.com/office/drawing/2016/5/12/chartex" xmlns:cx7="http://schemas.microsoft.com/office/drawing/2016/5/13/chartex" xmlns:cx8="http://schemas.microsoft.com/office/drawing/2016/5/14/chartex" xmlns:mc="http://schemas.openxmlformats.org/markup-compatibility/2006" xmlns:aink="http://schemas.microsoft.com/office/drawing/2016/ink" xmlns:am3d="http://schemas.microsoft.com/office/drawing/2017/model3d" xmlns:o="urn:schemas-microsoft-com:office:office" xmlns:oel="http://schemas.microsoft.com/office/2019/extlst" xmlns:r="http://schemas.openxmlformats.org/officeDocument/2006/relationships" xmlns:m="http://schemas.openxmlformats.org/officeDocument/2006/math" xmlns:v="urn:schemas-microsoft-com:vml" xmlns:wp14="http://schemas.microsoft.com/office/word/2010/wordprocessingDrawing" xmlns:wp="http://schemas.openxmlformats.org/drawingml/2006/wordprocessingDrawing" xmlns:w10="urn:schemas-microsoft-com:office:word" xmlns:w="http://schemas.openxmlformats.org/wordprocessingml/2006/main" xmlns:w14="http://schemas.microsoft.com/office/word/2010/wordml" xmlns:w15="http://schemas.microsoft.com/office/word/2012/wordml" xmlns:w16cex="http://schemas.microsoft.com/office/word/2018/wordml/cex" xmlns:w16cid="http://schemas.microsoft.com/office/word/2016/wordml/cid" xmlns:w16="http://schemas.microsoft.com/office/word/2018/wordml" xmlns:w16du="http://schemas.microsoft.com/office/word/2023/wordml/word16du" xmlns:w16sdtdh="http://schemas.microsoft.com/office/word/2020/wordml/sdtdatahash" xmlns:w16se="http://schemas.microsoft.com/office/word/2015/wordml/symex" xmlns:wpg="http://schemas.microsoft.com/office/word/2010/wordprocessingGroup" xmlns:wpi="http://schemas.microsoft.com/office/word/2010/wordprocessingInk" xmlns:wne="http://schemas.microsoft.com/office/word/2006/wordml" xmlns:wps="http://schemas.microsoft.com/office/word/2010/wordprocessingShape" mc:Ignorable="w14 w15 w16se w16cid w16 w16cex w16sdtdh w16du wp14">
   <w:p>
     <w:pPr>
       <w:pStyle w:val="Header"/>
@@ -1063,7 +1107,7 @@
 </file>
 
 <file path=word/numbering.xml><?xml version="1.0" encoding="utf-8"?>
-<w:numbering xmlns:wpc="http://schemas.microsoft.com/office/word/2010/wordprocessingCanvas" xmlns:cx="http://schemas.microsoft.com/office/drawing/2014/chartex" xmlns:cx1="http://schemas.microsoft.com/office/drawing/2015/9/8/chartex" xmlns:cx2="http://schemas.microsoft.com/office/drawing/2015/10/21/chartex" xmlns:cx3="http://schemas.microsoft.com/office/drawing/2016/5/9/chartex" xmlns:cx4="http://schemas.microsoft.com/office/drawing/2016/5/10/chartex" xmlns:cx5="http://schemas.microsoft.com/office/drawing/2016/5/11/chartex" xmlns:cx6="http://schemas.microsoft.com/office/drawing/2016/5/12/chartex" xmlns:cx7="http://schemas.microsoft.com/office/drawing/2016/5/13/chartex" xmlns:cx8="http://schemas.microsoft.com/office/drawing/2016/5/14/chartex" xmlns:mc="http://schemas.openxmlformats.org/markup-compatibility/2006" xmlns:aink="http://schemas.microsoft.com/office/drawing/2016/ink" xmlns:am3d="http://schemas.microsoft.com/office/drawing/2017/model3d" xmlns:o="urn:schemas-microsoft-com:office:office" xmlns:oel="http://schemas.microsoft.com/office/2019/extlst" xmlns:r="http://schemas.openxmlformats.org/officeDocument/2006/relationships" xmlns:m="http://schemas.openxmlformats.org/officeDocument/2006/math" xmlns:v="urn:schemas-microsoft-com:vml" xmlns:wp14="http://schemas.microsoft.com/office/word/2010/wordprocessingDrawing" xmlns:wp="http://schemas.openxmlformats.org/drawingml/2006/wordprocessingDrawing" xmlns:w10="urn:schemas-microsoft-com:office:word" xmlns:w="http://schemas.openxmlformats.org/wordprocessingml/2006/main" xmlns:w14="http://schemas.microsoft.com/office/word/2010/wordml" xmlns:w15="http://schemas.microsoft.com/office/word/2012/wordml" xmlns:w16cex="http://schemas.microsoft.com/office/word/2018/wordml/cex" xmlns:w16cid="http://schemas.microsoft.com/office/word/2016/wordml/cid" xmlns:w16="http://schemas.microsoft.com/office/word/2018/wordml" xmlns:w16sdtdh="http://schemas.microsoft.com/office/word/2020/wordml/sdtdatahash" xmlns:w16se="http://schemas.microsoft.com/office/word/2015/wordml/symex" xmlns:wpg="http://schemas.microsoft.com/office/word/2010/wordprocessingGroup" xmlns:wpi="http://schemas.microsoft.com/office/word/2010/wordprocessingInk" xmlns:wne="http://schemas.microsoft.com/office/word/2006/wordml" xmlns:wps="http://schemas.microsoft.com/office/word/2010/wordprocessingShape" mc:Ignorable="w14 w15 w16se w16cid w16 w16cex w16sdtdh wp14">
+<w:numbering xmlns:wpc="http://schemas.microsoft.com/office/word/2010/wordprocessingCanvas" xmlns:cx="http://schemas.microsoft.com/office/drawing/2014/chartex" xmlns:cx1="http://schemas.microsoft.com/office/drawing/2015/9/8/chartex" xmlns:cx2="http://schemas.microsoft.com/office/drawing/2015/10/21/chartex" xmlns:cx3="http://schemas.microsoft.com/office/drawing/2016/5/9/chartex" xmlns:cx4="http://schemas.microsoft.com/office/drawing/2016/5/10/chartex" xmlns:cx5="http://schemas.microsoft.com/office/drawing/2016/5/11/chartex" xmlns:cx6="http://schemas.microsoft.com/office/drawing/2016/5/12/chartex" xmlns:cx7="http://schemas.microsoft.com/office/drawing/2016/5/13/chartex" xmlns:cx8="http://schemas.microsoft.com/office/drawing/2016/5/14/chartex" xmlns:mc="http://schemas.openxmlformats.org/markup-compatibility/2006" xmlns:aink="http://schemas.microsoft.com/office/drawing/2016/ink" xmlns:am3d="http://schemas.microsoft.com/office/drawing/2017/model3d" xmlns:o="urn:schemas-microsoft-com:office:office" xmlns:oel="http://schemas.microsoft.com/office/2019/extlst" xmlns:r="http://schemas.openxmlformats.org/officeDocument/2006/relationships" xmlns:m="http://schemas.openxmlformats.org/officeDocument/2006/math" xmlns:v="urn:schemas-microsoft-com:vml" xmlns:wp14="http://schemas.microsoft.com/office/word/2010/wordprocessingDrawing" xmlns:wp="http://schemas.openxmlformats.org/drawingml/2006/wordprocessingDrawing" xmlns:w10="urn:schemas-microsoft-com:office:word" xmlns:w="http://schemas.openxmlformats.org/wordprocessingml/2006/main" xmlns:w14="http://schemas.microsoft.com/office/word/2010/wordml" xmlns:w15="http://schemas.microsoft.com/office/word/2012/wordml" xmlns:w16cex="http://schemas.microsoft.com/office/word/2018/wordml/cex" xmlns:w16cid="http://schemas.microsoft.com/office/word/2016/wordml/cid" xmlns:w16="http://schemas.microsoft.com/office/word/2018/wordml" xmlns:w16du="http://schemas.microsoft.com/office/word/2023/wordml/word16du" xmlns:w16sdtdh="http://schemas.microsoft.com/office/word/2020/wordml/sdtdatahash" xmlns:w16se="http://schemas.microsoft.com/office/word/2015/wordml/symex" xmlns:wpg="http://schemas.microsoft.com/office/word/2010/wordprocessingGroup" xmlns:wpi="http://schemas.microsoft.com/office/word/2010/wordprocessingInk" xmlns:wne="http://schemas.microsoft.com/office/word/2006/wordml" xmlns:wps="http://schemas.microsoft.com/office/word/2010/wordprocessingShape" mc:Ignorable="w14 w15 w16se w16cid w16 w16cex w16sdtdh w16du wp14">
   <w:abstractNum w:abstractNumId="0" w15:restartNumberingAfterBreak="0">
     <w:nsid w:val="04765327"/>
     <w:multiLevelType w:val="hybridMultilevel"/>
@@ -1703,7 +1747,7 @@
 </file>
 
 <file path=word/styles.xml><?xml version="1.0" encoding="utf-8"?>
-<w:styles xmlns:mc="http://schemas.openxmlformats.org/markup-compatibility/2006" xmlns:r="http://schemas.openxmlformats.org/officeDocument/2006/relationships" xmlns:w="http://schemas.openxmlformats.org/wordprocessingml/2006/main" xmlns:w14="http://schemas.microsoft.com/office/word/2010/wordml" xmlns:w15="http://schemas.microsoft.com/office/word/2012/wordml" xmlns:w16cex="http://schemas.microsoft.com/office/word/2018/wordml/cex" xmlns:w16cid="http://schemas.microsoft.com/office/word/2016/wordml/cid" xmlns:w16="http://schemas.microsoft.com/office/word/2018/wordml" xmlns:w16sdtdh="http://schemas.microsoft.com/office/word/2020/wordml/sdtdatahash" xmlns:w16se="http://schemas.microsoft.com/office/word/2015/wordml/symex" mc:Ignorable="w14 w15 w16se w16cid w16 w16cex w16sdtdh">
+<w:styles xmlns:mc="http://schemas.openxmlformats.org/markup-compatibility/2006" xmlns:r="http://schemas.openxmlformats.org/officeDocument/2006/relationships" xmlns:w="http://schemas.openxmlformats.org/wordprocessingml/2006/main" xmlns:w14="http://schemas.microsoft.com/office/word/2010/wordml" xmlns:w15="http://schemas.microsoft.com/office/word/2012/wordml" xmlns:w16cex="http://schemas.microsoft.com/office/word/2018/wordml/cex" xmlns:w16cid="http://schemas.microsoft.com/office/word/2016/wordml/cid" xmlns:w16="http://schemas.microsoft.com/office/word/2018/wordml" xmlns:w16du="http://schemas.microsoft.com/office/word/2023/wordml/word16du" xmlns:w16sdtdh="http://schemas.microsoft.com/office/word/2020/wordml/sdtdatahash" xmlns:w16se="http://schemas.microsoft.com/office/word/2015/wordml/symex" mc:Ignorable="w14 w15 w16se w16cid w16 w16cex w16sdtdh w16du">
   <w:docDefaults>
     <w:rPrDefault>
       <w:rPr>

</xml_diff>